<commit_message>
Commit current report state
</commit_message>
<xml_diff>
--- a/Report/LitReviewDraft_Comments.docx
+++ b/Report/LitReviewDraft_Comments.docx
@@ -558,7 +558,17 @@
       </w:pPr>
       <w:r>
         <w:rPr/>
-        <w:t xml:space="preserve">The creation of CGM devices also lead to a new capability - the ability to create blood glucose datasets by accessing the data stored in the CGM; datasets which are needed to train accurate Machine Learning (ML) models. It is clear that the capability to accurately predict when one might suffer a hyperglycemic, or hypoglycemic, episode would be invaluable to a T1DM patient, as it would allow them to behave proactively to prevent the episode from ever occurring, rather than the current reactionary method, which requires a hypo/hyperglycemic episode to be taking place before we can detect its presence. We name the amount of time into the future which we forecast the Prediction Horizon (PH). Current prediction horizons available to T1DM patients are very short (~5 mins? Find a stat), </w:t>
+        <w:t>The creation of CGM devices also lead to a new capability - the ability to create blood glucose datasets by accessing the data stored in the CGM; datasets which are needed to train accurate Machine Learning (ML) models. It is clear that the capability to accurately predict when one might suffer a hyperglycemic, or hypoglycemic, episode would be invaluable to a T1DM patient, as it would allow them to behave proactively to prevent the episode from ever occurring, rather than the current reactionary method, which requires a hypo/hyperglycemic episode to be taking place before we can detect its presence. We name the amount of time into the future which we forecast the Prediction Horizon (PH). Current prediction horizons available to T1DM patients are very short</w:t>
+      </w:r>
+      <w:del w:id="49" w:author="Unknown Author" w:date="2023-04-12T17:44:42Z">
+        <w:r>
+          <w:rPr/>
+          <w:delText xml:space="preserve"> (~5 mins? Find a stat)</w:delText>
+        </w:r>
+      </w:del>
+      <w:r>
+        <w:rPr/>
+        <w:t xml:space="preserve">, </w:t>
       </w:r>
       <w:commentRangeStart w:id="3"/>
       <w:r>
@@ -574,9 +584,31 @@
       </w:r>
       <w:r>
         <w:rPr/>
-        <w:t>. As such, much work has been done in applying ML techniques to improve the length of the PH to a length of hours instead of minutes, but as of yet no concrete solution to the problem has been found. This is due to a variety of reasons, such as the variability of a patient's BG level</w:t>
-      </w:r>
-      <w:ins w:id="49" w:author="Paul Nutter [2]" w:date="2023-03-23T07:48:00Z">
+        <w:t>.</w:t>
+      </w:r>
+      <w:ins w:id="50" w:author="Unknown Author" w:date="2023-04-12T17:45:31Z">
+        <w:r>
+          <w:rPr/>
+          <w:t xml:space="preserve"> </w:t>
+        </w:r>
+      </w:ins>
+      <w:ins w:id="51" w:author="Unknown Author" w:date="2023-04-12T17:45:31Z">
+        <w:r>
+          <w:rPr/>
+          <w:t>Current CGM devices are capable of crude alarm systems that can inform patients if th</w:t>
+        </w:r>
+      </w:ins>
+      <w:ins w:id="52" w:author="Unknown Author" w:date="2023-04-12T17:46:00Z">
+        <w:r>
+          <w:rPr/>
+          <w:t>eir BG levels are steeply dropping or rising, but once again this is just a reactionary measure.</w:t>
+        </w:r>
+      </w:ins>
+      <w:r>
+        <w:rPr/>
+        <w:t xml:space="preserve"> As such, much work has been done in applying ML techniques to improve the length of the PH to a length of hours instead of minutes, but as of yet no concrete solution to the problem has been found. This is due to a variety of reasons, such as the variability of a patient's BG level</w:t>
+      </w:r>
+      <w:ins w:id="53" w:author="Paul Nutter [2]" w:date="2023-03-23T07:48:00Z">
         <w:r>
           <w:rPr/>
           <w:t>,</w:t>
@@ -586,7 +618,7 @@
         <w:rPr/>
         <w:t xml:space="preserve"> due to </w:t>
       </w:r>
-      <w:ins w:id="50" w:author="Paul Nutter [2]" w:date="2023-03-23T07:48:00Z">
+      <w:ins w:id="54" w:author="Paul Nutter [2]" w:date="2023-03-23T07:48:00Z">
         <w:r>
           <w:rPr/>
           <w:t xml:space="preserve">day-to-day </w:t>
@@ -596,13 +628,13 @@
         <w:rPr/>
         <w:t xml:space="preserve">uncontrollable factors </w:t>
       </w:r>
-      <w:del w:id="51" w:author="Paul Nutter [2]" w:date="2023-03-23T07:48:00Z">
+      <w:del w:id="55" w:author="Paul Nutter [2]" w:date="2023-03-23T07:48:00Z">
         <w:r>
           <w:rPr/>
           <w:delText>day by day which was</w:delText>
         </w:r>
       </w:del>
-      <w:ins w:id="52" w:author="Paul Nutter [2]" w:date="2023-03-23T07:48:00Z">
+      <w:ins w:id="56" w:author="Paul Nutter [2]" w:date="2023-03-23T07:48:00Z">
         <w:r>
           <w:rPr/>
           <w:t>as</w:t>
@@ -612,7 +644,7 @@
         <w:rPr/>
         <w:t xml:space="preserve"> mentioned earlier, as well as some other issues that </w:t>
       </w:r>
-      <w:del w:id="53" w:author="Paul Nutter [2]" w:date="2023-03-23T07:48:00Z">
+      <w:del w:id="57" w:author="Paul Nutter [2]" w:date="2023-03-23T07:48:00Z">
         <w:r>
           <w:rPr/>
           <w:delText xml:space="preserve">we </w:delText>
@@ -622,7 +654,7 @@
         <w:rPr/>
         <w:t>will</w:t>
       </w:r>
-      <w:ins w:id="54" w:author="Paul Nutter [2]" w:date="2023-03-23T07:49:00Z">
+      <w:ins w:id="58" w:author="Paul Nutter [2]" w:date="2023-03-23T07:49:00Z">
         <w:r>
           <w:rPr/>
           <w:t xml:space="preserve"> be</w:t>
@@ -632,7 +664,7 @@
         <w:rPr/>
         <w:t xml:space="preserve"> discuss</w:t>
       </w:r>
-      <w:ins w:id="55" w:author="Paul Nutter [2]" w:date="2023-03-23T07:49:00Z">
+      <w:ins w:id="59" w:author="Paul Nutter [2]" w:date="2023-03-23T07:49:00Z">
         <w:r>
           <w:rPr/>
           <w:t>ed</w:t>
@@ -642,13 +674,13 @@
         <w:rPr/>
         <w:t xml:space="preserve"> later </w:t>
       </w:r>
-      <w:del w:id="56" w:author="Paul Nutter [2]" w:date="2023-03-23T07:49:00Z">
+      <w:del w:id="60" w:author="Paul Nutter [2]" w:date="2023-03-23T07:49:00Z">
         <w:r>
           <w:rPr/>
           <w:delText>as we take a look at and discuss</w:delText>
         </w:r>
       </w:del>
-      <w:ins w:id="57" w:author="Paul Nutter [2]" w:date="2023-03-23T07:49:00Z">
+      <w:ins w:id="61" w:author="Paul Nutter [2]" w:date="2023-03-23T07:49:00Z">
         <w:r>
           <w:rPr/>
           <w:t>when</w:t>
@@ -658,7 +690,7 @@
         <w:rPr/>
         <w:t xml:space="preserve"> different approaches that have been experimented with to solve this very problem</w:t>
       </w:r>
-      <w:ins w:id="58" w:author="Paul Nutter [2]" w:date="2023-03-23T07:49:00Z">
+      <w:ins w:id="62" w:author="Paul Nutter [2]" w:date="2023-03-23T07:49:00Z">
         <w:r>
           <w:rPr/>
           <w:t xml:space="preserve"> are explored</w:t>
@@ -715,13 +747,13 @@
         <w:rPr/>
         <w:t xml:space="preserve">Machine learning is a field of Artificial Intelligence that focuses on learning through observing patterns in large quantities of past data, and iteratively improving accuracy at a given task. In the context of T1DM, the large quantities of past data refer to the patient's blood glucose levels over a period of months (as well as other points of interest such as exercise </w:t>
       </w:r>
-      <w:del w:id="59" w:author="Paul Nutter [2]" w:date="2023-03-23T08:00:00Z">
+      <w:del w:id="63" w:author="Paul Nutter [2]" w:date="2023-03-23T08:00:00Z">
         <w:r>
           <w:rPr/>
           <w:delText xml:space="preserve">done </w:delText>
         </w:r>
       </w:del>
-      <w:ins w:id="60" w:author="Paul Nutter [2]" w:date="2023-03-23T08:00:00Z">
+      <w:ins w:id="64" w:author="Paul Nutter [2]" w:date="2023-03-23T08:00:00Z">
         <w:r>
           <w:rPr/>
           <w:t xml:space="preserve">undertaken </w:t>
@@ -731,7 +763,7 @@
         <w:rPr/>
         <w:t>/ carbohydrate intake</w:t>
       </w:r>
-      <w:ins w:id="61" w:author="Paul Nutter [2]" w:date="2023-03-23T08:00:00Z">
+      <w:ins w:id="65" w:author="Paul Nutter [2]" w:date="2023-03-23T08:00:00Z">
         <w:r>
           <w:rPr/>
           <w:t xml:space="preserve"> / insulin intake</w:t>
@@ -741,31 +773,25 @@
         <w:rPr/>
         <w:t xml:space="preserve">), whilst the task to improve at is predicting the BG levels of the patient for a specified PH. </w:t>
       </w:r>
-      <w:del w:id="62" w:author="Paul Nutter [3]" w:date="2023-03-23T14:39:00Z">
-        <w:r>
-          <w:rPr/>
-          <w:delText>In particular</w:delText>
-        </w:r>
-      </w:del>
-      <w:del w:id="63" w:author="Paul Nutter [3]" w:date="2023-03-23T14:39:00Z">
-        <w:r>
-          <w:rPr/>
-          <w:delText>, there</w:delText>
-        </w:r>
-      </w:del>
-      <w:ins w:id="64" w:author="Paul Nutter [3]" w:date="2023-03-23T14:39:00Z">
+      <w:del w:id="66" w:author="Paul Nutter [3]" w:date="2023-03-23T14:39:00Z">
+        <w:r>
+          <w:rPr/>
+          <w:delText>In particular, there</w:delText>
+        </w:r>
+      </w:del>
+      <w:ins w:id="67" w:author="Paul Nutter [3]" w:date="2023-03-23T14:39:00Z">
         <w:r>
           <w:rPr/>
           <w:t>There</w:t>
         </w:r>
       </w:ins>
-      <w:ins w:id="65" w:author="Paul Nutter [2]" w:date="2023-03-23T08:00:00Z">
+      <w:ins w:id="68" w:author="Paul Nutter [2]" w:date="2023-03-23T08:00:00Z">
         <w:r>
           <w:rPr/>
           <w:t xml:space="preserve"> is interest in the use of </w:t>
         </w:r>
       </w:ins>
-      <w:del w:id="66" w:author="Paul Nutter [2]" w:date="2023-03-23T08:00:00Z">
+      <w:del w:id="69" w:author="Paul Nutter [2]" w:date="2023-03-23T08:00:00Z">
         <w:r>
           <w:rPr/>
           <w:delText xml:space="preserve"> we will look at </w:delText>
@@ -775,7 +801,7 @@
         <w:rPr/>
         <w:t>Neural Networks (NN), a kind of Machine learning model that is able to learn very complex relationships between data by minimising the value of an error function, through iterative processes such as gradient descent. This error function can be specified to suit the model as needed and it is common, in the case of blood glucose forecasting, to see an error function comparing the absolute difference between forecasted blood glucose levels, and real recorded blood glucose levels. Much work has been done researching the applications of different kinds of NN to blood glucose forecasting, as it was believed that NNs would be able to solve the problem of inter</w:t>
       </w:r>
-      <w:ins w:id="67" w:author="Paul Nutter [2]" w:date="2023-03-23T08:01:00Z">
+      <w:ins w:id="70" w:author="Paul Nutter [2]" w:date="2023-03-23T08:01:00Z">
         <w:r>
           <w:rPr/>
           <w:t>-</w:t>
@@ -804,25 +830,25 @@
         <w:rPr/>
         <w:t xml:space="preserve">When training neural networks, there is much debate amongst researchers about what to include and what not to include within the input parameters to the network. Some believe that just the CGM data is sufficient, claiming that the inclusion of other measures, such as carbohydrate intake, would simply increase variance and decrease model performance. This is sharply contrasted by researchers who have experimented with both complex and simple physiological models to try and model the effect that factors such as exercise and insulin intake will have on future glucose levels. There is much debate about the correlation between past glucose levels and future levels, with some using only the current blood glucose levels as an input to the model, and others using many past readings to inform future predictions. Whilst there is much diversity amongst the methods employed, unfortunately, the overarching theme from most NN approaches is that they </w:t>
       </w:r>
-      <w:del w:id="68" w:author="Paul Nutter [2]" w:date="2023-03-23T08:01:00Z">
+      <w:del w:id="71" w:author="Paul Nutter [2]" w:date="2023-03-23T08:01:00Z">
         <w:r>
           <w:rPr/>
           <w:delText xml:space="preserve">are </w:delText>
         </w:r>
       </w:del>
-      <w:ins w:id="69" w:author="Paul Nutter [2]" w:date="2023-03-23T08:01:00Z">
+      <w:ins w:id="72" w:author="Paul Nutter [2]" w:date="2023-03-23T08:01:00Z">
         <w:r>
           <w:rPr/>
           <w:t>can be ve</w:t>
         </w:r>
       </w:ins>
-      <w:ins w:id="70" w:author="Paul Nutter [2]" w:date="2023-03-23T08:02:00Z">
+      <w:ins w:id="73" w:author="Paul Nutter [2]" w:date="2023-03-23T08:02:00Z">
         <w:r>
           <w:rPr/>
           <w:t>ry</w:t>
         </w:r>
       </w:ins>
-      <w:del w:id="71" w:author="Paul Nutter [2]" w:date="2023-03-23T08:01:00Z">
+      <w:del w:id="74" w:author="Paul Nutter [2]" w:date="2023-03-23T08:01:00Z">
         <w:r>
           <w:rPr/>
           <w:delText>very</w:delText>
@@ -897,13 +923,13 @@
         <w:rPr/>
         <w:t xml:space="preserve"> ((**Paper 3, insert ref**)), who attempted to use a NN trained </w:t>
       </w:r>
-      <w:del w:id="72" w:author="Paul Nutter [2]" w:date="2023-03-23T08:34:00Z">
+      <w:del w:id="75" w:author="Paul Nutter [2]" w:date="2023-03-23T08:34:00Z">
         <w:r>
           <w:rPr/>
           <w:delText xml:space="preserve">on </w:delText>
         </w:r>
       </w:del>
-      <w:ins w:id="73" w:author="Paul Nutter [2]" w:date="2023-03-23T08:34:00Z">
+      <w:ins w:id="76" w:author="Paul Nutter [2]" w:date="2023-03-23T08:34:00Z">
         <w:r>
           <w:rPr/>
           <w:t xml:space="preserve">using </w:t>
@@ -913,13 +939,13 @@
         <w:rPr/>
         <w:t xml:space="preserve">only CGM data. The model considered the preceding 20 minutes of CGM </w:t>
       </w:r>
-      <w:del w:id="74" w:author="Paul Nutter [2]" w:date="2023-03-23T08:34:00Z">
+      <w:del w:id="77" w:author="Paul Nutter [2]" w:date="2023-03-23T08:34:00Z">
         <w:r>
           <w:rPr/>
           <w:delText>data, and</w:delText>
         </w:r>
       </w:del>
-      <w:ins w:id="75" w:author="Paul Nutter [2]" w:date="2023-03-23T08:34:00Z">
+      <w:ins w:id="78" w:author="Paul Nutter [2]" w:date="2023-03-23T08:34:00Z">
         <w:r>
           <w:rPr/>
           <w:t>data and</w:t>
@@ -929,13 +955,13 @@
         <w:rPr/>
         <w:t xml:space="preserve"> attempted to predict BG levels at 3 different PHs of 15, 30 and 45 minutes. </w:t>
       </w:r>
-      <w:del w:id="76" w:author="Paul Nutter [2]" w:date="2023-03-23T08:34:00Z">
+      <w:del w:id="79" w:author="Paul Nutter [2]" w:date="2023-03-23T08:34:00Z">
         <w:r>
           <w:rPr/>
           <w:delText>They would measure t</w:delText>
         </w:r>
       </w:del>
-      <w:ins w:id="77" w:author="Paul Nutter [2]" w:date="2023-03-23T08:34:00Z">
+      <w:ins w:id="80" w:author="Paul Nutter [2]" w:date="2023-03-23T08:34:00Z">
         <w:commentRangeStart w:id="6"/>
         <w:r>
           <w:rPr/>
@@ -946,7 +972,7 @@
         <w:rPr/>
         <w:t xml:space="preserve">he accuracy of the model </w:t>
       </w:r>
-      <w:ins w:id="78" w:author="Paul Nutter [2]" w:date="2023-03-23T08:34:00Z">
+      <w:ins w:id="81" w:author="Paul Nutter [2]" w:date="2023-03-23T08:34:00Z">
         <w:r>
           <w:rPr/>
           <w:t xml:space="preserve">was measured </w:t>
@@ -954,7 +980,67 @@
       </w:ins>
       <w:r>
         <w:rPr/>
-        <w:t xml:space="preserve">using the Root Mean Squared Error (RMSE) - a widely used metric for BG prediction models that takes the square root of the sum of the squares of all prediction errors - and the Prediction Delay (PD) - a metric that takes into account the delay between when certain features of the CGM data were seen in the original data and the predicted data (for instance the time gap between a peak appearing in the original and predicted data). </w:t>
+        <w:t xml:space="preserve">using </w:t>
+      </w:r>
+      <w:ins w:id="82" w:author="Unknown Author" w:date="2023-04-12T20:07:16Z">
+        <w:r>
+          <w:rPr/>
+          <w:t>a number of different metrics.</w:t>
+        </w:r>
+      </w:ins>
+      <w:del w:id="83" w:author="Unknown Author" w:date="2023-04-12T20:07:23Z">
+        <w:r>
+          <w:rPr/>
+          <w:delText>the</w:delText>
+        </w:r>
+      </w:del>
+      <w:ins w:id="84" w:author="Unknown Author" w:date="2023-04-12T20:07:24Z">
+        <w:r>
+          <w:rPr/>
+          <w:t xml:space="preserve"> </w:t>
+        </w:r>
+      </w:ins>
+      <w:ins w:id="85" w:author="Unknown Author" w:date="2023-04-12T20:07:24Z">
+        <w:r>
+          <w:rPr/>
+          <w:t>One such metric is the</w:t>
+        </w:r>
+      </w:ins>
+      <w:r>
+        <w:rPr/>
+        <w:t xml:space="preserve"> Root Mean Squared Error (RMSE) - a widely used metric for BG prediction models that takes the square root of the sum of the squares of all prediction errors</w:t>
+      </w:r>
+      <w:ins w:id="86" w:author="Unknown Author" w:date="2023-04-12T20:07:37Z">
+        <w:r>
+          <w:rPr/>
+          <w:t>.</w:t>
+        </w:r>
+      </w:ins>
+      <w:r>
+        <w:rPr/>
+        <w:t xml:space="preserve"> -</w:t>
+      </w:r>
+      <w:del w:id="87" w:author="Unknown Author" w:date="2023-04-12T20:07:42Z">
+        <w:r>
+          <w:rPr/>
+          <w:delText xml:space="preserve"> a</w:delText>
+        </w:r>
+      </w:del>
+      <w:ins w:id="88" w:author="Unknown Author" w:date="2023-04-12T20:07:43Z">
+        <w:r>
+          <w:rPr/>
+          <w:t>Another</w:t>
+        </w:r>
+      </w:ins>
+      <w:del w:id="89" w:author="Unknown Author" w:date="2023-04-12T20:07:42Z">
+        <w:r>
+          <w:rPr/>
+          <w:delText>nd</w:delText>
+        </w:r>
+      </w:del>
+      <w:r>
+        <w:rPr/>
+        <w:t xml:space="preserve"> the Prediction Delay (PD) - a metric that takes into account the delay between when certain features of the CGM data were seen in the original data and the predicted data (for instance the time gap between a peak appearing in the original and predicted data). </w:t>
       </w:r>
       <w:r>
         <w:rPr/>
@@ -967,7 +1053,7 @@
         <w:rPr/>
         <w:t xml:space="preserve">When making a prediction, </w:t>
       </w:r>
-      <w:del w:id="79" w:author="Paul Nutter [2]" w:date="2023-03-23T08:35:00Z">
+      <w:del w:id="90" w:author="Paul Nutter [2]" w:date="2023-03-23T08:35:00Z">
         <w:r>
           <w:rPr/>
           <w:delText xml:space="preserve">they compared </w:delText>
@@ -977,7 +1063,7 @@
         <w:rPr/>
         <w:t>two different approaches</w:t>
       </w:r>
-      <w:ins w:id="80" w:author="Paul Nutter [2]" w:date="2023-03-23T08:35:00Z">
+      <w:ins w:id="91" w:author="Paul Nutter [2]" w:date="2023-03-23T08:35:00Z">
         <w:r>
           <w:rPr/>
           <w:t xml:space="preserve"> were compared</w:t>
@@ -987,13 +1073,13 @@
         <w:rPr/>
         <w:t xml:space="preserve"> - </w:t>
       </w:r>
-      <w:del w:id="81" w:author="Paul Nutter [2]" w:date="2023-03-23T08:35:00Z">
+      <w:del w:id="92" w:author="Paul Nutter [2]" w:date="2023-03-23T08:35:00Z">
         <w:r>
           <w:rPr/>
           <w:delText xml:space="preserve">their </w:delText>
         </w:r>
       </w:del>
-      <w:ins w:id="82" w:author="Paul Nutter [2]" w:date="2023-03-23T08:35:00Z">
+      <w:ins w:id="93" w:author="Paul Nutter [2]" w:date="2023-03-23T08:35:00Z">
         <w:r>
           <w:rPr/>
           <w:t xml:space="preserve">a </w:t>
@@ -1003,13 +1089,13 @@
         <w:rPr/>
         <w:t xml:space="preserve">standard NN model that would make one prediction across the PH, and an AutoRegressive Model (ARM). In an ARM, the model makes the prediction one step at a </w:t>
       </w:r>
-      <w:del w:id="83" w:author="Paul Nutter [2]" w:date="2023-03-23T08:35:00Z">
+      <w:del w:id="94" w:author="Paul Nutter [2]" w:date="2023-03-23T08:35:00Z">
         <w:r>
           <w:rPr/>
           <w:delText>time, and</w:delText>
         </w:r>
       </w:del>
-      <w:ins w:id="84" w:author="Paul Nutter [2]" w:date="2023-03-23T08:35:00Z">
+      <w:ins w:id="95" w:author="Paul Nutter [2]" w:date="2023-03-23T08:35:00Z">
         <w:r>
           <w:rPr/>
           <w:t>time and</w:t>
@@ -1019,13 +1105,13 @@
         <w:rPr/>
         <w:t xml:space="preserve"> uses a recursive algorithm to allow each prediction to inform subsequent predictions, trying to capture the relationships between previous and future BG levels more accurately. </w:t>
       </w:r>
-      <w:del w:id="85" w:author="Paul Nutter [2]" w:date="2023-03-23T08:35:00Z">
+      <w:del w:id="96" w:author="Paul Nutter [2]" w:date="2023-03-23T08:35:00Z">
         <w:r>
           <w:rPr/>
           <w:delText xml:space="preserve">They </w:delText>
         </w:r>
       </w:del>
-      <w:ins w:id="86" w:author="Paul Nutter [2]" w:date="2023-03-23T08:35:00Z">
+      <w:ins w:id="97" w:author="Paul Nutter [2]" w:date="2023-03-23T08:35:00Z">
         <w:r>
           <w:rPr/>
           <w:t xml:space="preserve">It was </w:t>
@@ -1086,13 +1172,13 @@
         <w:rPr/>
         <w:t>This use of a basic NN highlights some of the main problems with this approach when applied to blood glucose prediction</w:t>
       </w:r>
-      <w:ins w:id="87" w:author="Paul Nutter [2]" w:date="2023-03-23T08:37:00Z">
+      <w:ins w:id="98" w:author="Paul Nutter [2]" w:date="2023-03-23T08:37:00Z">
         <w:r>
           <w:rPr/>
           <w:t>.Fi</w:t>
         </w:r>
       </w:ins>
-      <w:del w:id="88" w:author="Paul Nutter [2]" w:date="2023-03-23T08:37:00Z">
+      <w:del w:id="99" w:author="Paul Nutter [2]" w:date="2023-03-23T08:37:00Z">
         <w:r>
           <w:rPr/>
           <w:delText xml:space="preserve"> - fi</w:delText>
@@ -1102,25 +1188,25 @@
         <w:rPr/>
         <w:t>rst</w:t>
       </w:r>
-      <w:ins w:id="89" w:author="Paul Nutter [2]" w:date="2023-03-23T08:37:00Z">
+      <w:ins w:id="100" w:author="Paul Nutter [2]" w:date="2023-03-23T08:37:00Z">
         <w:r>
           <w:rPr/>
           <w:t>,</w:t>
         </w:r>
       </w:ins>
-      <w:del w:id="90" w:author="Paul Nutter [2]" w:date="2023-03-23T08:37:00Z">
+      <w:del w:id="101" w:author="Paul Nutter [2]" w:date="2023-03-23T08:37:00Z">
         <w:r>
           <w:rPr/>
           <w:delText>ly</w:delText>
         </w:r>
       </w:del>
-      <w:ins w:id="91" w:author="Paul Nutter [2]" w:date="2023-03-23T08:37:00Z">
+      <w:ins w:id="102" w:author="Paul Nutter [2]" w:date="2023-03-23T08:37:00Z">
         <w:r>
           <w:rPr/>
           <w:t xml:space="preserve"> </w:t>
         </w:r>
       </w:ins>
-      <w:del w:id="92" w:author="Paul Nutter [2]" w:date="2023-03-23T08:37:00Z">
+      <w:del w:id="103" w:author="Paul Nutter [2]" w:date="2023-03-23T08:37:00Z">
         <w:r>
           <w:rPr/>
           <w:delText xml:space="preserve"> that </w:delText>
@@ -1130,7 +1216,7 @@
         <w:rPr/>
         <w:t>the accuracy falls of very quickly, with 2.7 times worse performance over a short difference in time of 30 minutes, and second</w:t>
       </w:r>
-      <w:del w:id="93" w:author="Paul Nutter [2]" w:date="2023-03-23T08:37:00Z">
+      <w:del w:id="104" w:author="Paul Nutter [2]" w:date="2023-03-23T08:37:00Z">
         <w:r>
           <w:rPr/>
           <w:delText>ly</w:delText>
@@ -1140,13 +1226,13 @@
         <w:rPr/>
         <w:t xml:space="preserve"> </w:t>
       </w:r>
-      <w:ins w:id="94" w:author="Paul Nutter [2]" w:date="2023-03-23T08:37:00Z">
+      <w:ins w:id="105" w:author="Paul Nutter [2]" w:date="2023-03-23T08:37:00Z">
         <w:r>
           <w:rPr/>
           <w:t xml:space="preserve">is that </w:t>
         </w:r>
       </w:ins>
-      <w:del w:id="95" w:author="Paul Nutter [2]" w:date="2023-03-23T08:37:00Z">
+      <w:del w:id="106" w:author="Paul Nutter [2]" w:date="2023-03-23T08:37:00Z">
         <w:r>
           <w:rPr/>
           <w:delText xml:space="preserve">that </w:delText>
@@ -1222,10 +1308,10 @@
         <w:rPr/>
         <w:t xml:space="preserve">Another method to try and better capture the relationship between previous CGM readings and future expected readings is a specific type of NN called a Recurrent Neural Network (RNN). </w:t>
       </w:r>
-      <w:r>
-        <w:rPr/>
-      </w:r>
       <w:commentRangeStart w:id="12"/>
+      <w:r>
+        <w:rPr/>
+      </w:r>
       <w:commentRangeEnd w:id="11"/>
       <w:r>
         <w:commentReference w:id="11"/>
@@ -1234,13 +1320,13 @@
         <w:rPr/>
         <w:t xml:space="preserve">An RNN differs from an ordinary 'feedforward' NN in the sense that in a NN, all inputs are passed from the input layer 'forwards' through each layer until they reach the output layer, the inputs are recursively passed into the network such that the value at a node in the network depends on both the current input and a hidden representation, which is calculated by </w:t>
       </w:r>
-      <w:del w:id="96" w:author="Paul Nutter [2]" w:date="2023-03-23T11:11:00Z">
+      <w:del w:id="107" w:author="Paul Nutter [2]" w:date="2023-03-23T11:11:00Z">
         <w:r>
           <w:rPr/>
           <w:delText>all of</w:delText>
         </w:r>
       </w:del>
-      <w:ins w:id="97" w:author="Paul Nutter [2]" w:date="2023-03-23T11:11:00Z">
+      <w:ins w:id="108" w:author="Paul Nutter [2]" w:date="2023-03-23T11:11:00Z">
         <w:r>
           <w:rPr/>
           <w:t>all</w:t>
@@ -1261,13 +1347,13 @@
         <w:rPr/>
         <w:t xml:space="preserve">In this way, RNNs offer a way to calculate compound representations that depend on </w:t>
       </w:r>
-      <w:del w:id="98" w:author="Paul Nutter [2]" w:date="2023-03-23T11:10:00Z">
+      <w:del w:id="109" w:author="Paul Nutter [2]" w:date="2023-03-23T11:10:00Z">
         <w:r>
           <w:rPr/>
           <w:delText>all of</w:delText>
         </w:r>
       </w:del>
-      <w:ins w:id="99" w:author="Paul Nutter [2]" w:date="2023-03-23T11:10:00Z">
+      <w:ins w:id="110" w:author="Paul Nutter [2]" w:date="2023-03-23T11:10:00Z">
         <w:r>
           <w:rPr/>
           <w:t>all</w:t>
@@ -1296,7 +1382,7 @@
         <w:rPr/>
         <w:t xml:space="preserve">((**Paper 1 ref**)) </w:t>
       </w:r>
-      <w:del w:id="100" w:author="Paul Nutter [2]" w:date="2023-03-23T11:11:00Z">
+      <w:del w:id="111" w:author="Paul Nutter [2]" w:date="2023-03-23T11:11:00Z">
         <w:r>
           <w:rPr/>
           <w:delText xml:space="preserve">Gavin </w:delText>
@@ -1307,7 +1393,7 @@
         <w:rPr/>
         <w:t>Robertson et al.</w:t>
       </w:r>
-      <w:ins w:id="101" w:author="Paul Nutter [2]" w:date="2023-03-23T11:11:00Z">
+      <w:ins w:id="112" w:author="Paul Nutter [2]" w:date="2023-03-23T11:11:00Z">
         <w:r>
           <w:rPr/>
           <w:t xml:space="preserve"> [ref]</w:t>
@@ -1344,13 +1430,13 @@
         <w:rPr/>
         <w:t xml:space="preserve">diabetes simulator. AIDA is a freeware diabetes simulator that models steady-state glucose-insulin interactions by describing the physiology of a person with T1DM. This model </w:t>
       </w:r>
-      <w:del w:id="102" w:author="Paul Nutter [2]" w:date="2023-03-23T11:12:00Z">
+      <w:del w:id="113" w:author="Paul Nutter [2]" w:date="2023-03-23T11:12:00Z">
         <w:r>
           <w:rPr/>
           <w:delText>takes into account</w:delText>
         </w:r>
       </w:del>
-      <w:ins w:id="103" w:author="Paul Nutter [2]" w:date="2023-03-23T11:12:00Z">
+      <w:ins w:id="114" w:author="Paul Nutter [2]" w:date="2023-03-23T11:12:00Z">
         <w:r>
           <w:rPr/>
           <w:t>considers</w:t>
@@ -1376,13 +1462,13 @@
         <w:rPr/>
         <w:t xml:space="preserve">. It was also noted that predictions directly after input events (e.g. meal eaten, insulin taken) were much less accurate; showing that the model wasn't able to correctly handle these events as it should. The model was also seen to be far more accurate at night, </w:t>
       </w:r>
-      <w:del w:id="104" w:author="Paul Nutter [2]" w:date="2023-03-23T11:13:00Z">
+      <w:del w:id="115" w:author="Paul Nutter [2]" w:date="2023-03-23T11:13:00Z">
         <w:r>
           <w:rPr/>
           <w:delText xml:space="preserve">suspectedly </w:delText>
         </w:r>
       </w:del>
-      <w:ins w:id="105" w:author="Paul Nutter [2]" w:date="2023-03-23T11:13:00Z">
+      <w:ins w:id="116" w:author="Paul Nutter [2]" w:date="2023-03-23T11:13:00Z">
         <w:r>
           <w:rPr/>
           <w:t xml:space="preserve">most likely </w:t>
@@ -1392,7 +1478,7 @@
         <w:rPr/>
         <w:t xml:space="preserve">due to the lack of events such as </w:t>
       </w:r>
-      <w:ins w:id="106" w:author="Paul Nutter [2]" w:date="2023-03-23T11:13:00Z">
+      <w:ins w:id="117" w:author="Paul Nutter [2]" w:date="2023-03-23T11:13:00Z">
         <w:r>
           <w:rPr/>
           <w:t xml:space="preserve">eating </w:t>
@@ -1402,7 +1488,7 @@
         <w:rPr/>
         <w:t>meals</w:t>
       </w:r>
-      <w:ins w:id="107" w:author="Paul Nutter [2]" w:date="2023-03-23T11:13:00Z">
+      <w:ins w:id="118" w:author="Paul Nutter [2]" w:date="2023-03-23T11:13:00Z">
         <w:r>
           <w:rPr/>
           <w:t>, which would lead to</w:t>
@@ -1412,19 +1498,19 @@
         <w:rPr/>
         <w:t xml:space="preserve"> </w:t>
       </w:r>
-      <w:del w:id="108" w:author="Paul Nutter [2]" w:date="2023-03-23T11:13:00Z">
+      <w:del w:id="119" w:author="Paul Nutter [2]" w:date="2023-03-23T11:13:00Z">
         <w:r>
           <w:rPr/>
           <w:delText>leading to skew</w:delText>
         </w:r>
       </w:del>
-      <w:ins w:id="109" w:author="Paul Nutter [2]" w:date="2023-03-23T11:13:00Z">
+      <w:ins w:id="120" w:author="Paul Nutter [2]" w:date="2023-03-23T11:13:00Z">
         <w:r>
           <w:rPr/>
           <w:t>a dramatic c</w:t>
         </w:r>
       </w:ins>
-      <w:ins w:id="110" w:author="Paul Nutter [2]" w:date="2023-03-23T11:14:00Z">
+      <w:ins w:id="121" w:author="Paul Nutter [2]" w:date="2023-03-23T11:14:00Z">
         <w:r>
           <w:rPr/>
           <w:t>hange</w:t>
@@ -1450,13 +1536,13 @@
         <w:rPr/>
         <w:t xml:space="preserve"> that the model </w:t>
       </w:r>
-      <w:del w:id="111" w:author="Paul Nutter [2]" w:date="2023-03-23T11:14:00Z">
+      <w:del w:id="122" w:author="Paul Nutter [2]" w:date="2023-03-23T11:14:00Z">
         <w:r>
           <w:rPr/>
           <w:delText>wasn't able to properly handle</w:delText>
         </w:r>
       </w:del>
-      <w:ins w:id="112" w:author="Paul Nutter [2]" w:date="2023-03-23T11:14:00Z">
+      <w:ins w:id="123" w:author="Paul Nutter [2]" w:date="2023-03-23T11:14:00Z">
         <w:r>
           <w:rPr/>
           <w:t>cannot accurately predict</w:t>
@@ -1530,19 +1616,19 @@
         <w:rPr/>
         <w:t xml:space="preserve">, and so is not hugely indicative of performance on real life data. </w:t>
       </w:r>
-      <w:del w:id="113" w:author="Paul Nutter [2]" w:date="2023-03-23T11:16:00Z">
+      <w:del w:id="124" w:author="Paul Nutter [2]" w:date="2023-03-23T11:16:00Z">
         <w:r>
           <w:rPr/>
           <w:delText xml:space="preserve">This is due to the fact that </w:delText>
         </w:r>
       </w:del>
-      <w:ins w:id="114" w:author="Paul Nutter [2]" w:date="2023-03-23T11:16:00Z">
+      <w:ins w:id="125" w:author="Paul Nutter [2]" w:date="2023-03-23T11:16:00Z">
         <w:r>
           <w:rPr/>
           <w:t>T</w:t>
         </w:r>
       </w:ins>
-      <w:del w:id="115" w:author="Paul Nutter [2]" w:date="2023-03-23T11:16:00Z">
+      <w:del w:id="126" w:author="Paul Nutter [2]" w:date="2023-03-23T11:16:00Z">
         <w:r>
           <w:rPr/>
           <w:delText>t</w:delText>
@@ -1552,7 +1638,7 @@
         <w:rPr/>
         <w:t xml:space="preserve">he mathematical model only handles a few variables to enact changes on its output BGLs, whereas </w:t>
       </w:r>
-      <w:ins w:id="116" w:author="Paul Nutter [2]" w:date="2023-03-23T11:16:00Z">
+      <w:ins w:id="127" w:author="Paul Nutter [2]" w:date="2023-03-23T11:16:00Z">
         <w:r>
           <w:rPr/>
           <w:t xml:space="preserve">in free-living conditions </w:t>
@@ -1562,7 +1648,7 @@
         <w:rPr/>
         <w:t xml:space="preserve">there are many </w:t>
       </w:r>
-      <w:del w:id="117" w:author="Paul Nutter [2]" w:date="2023-03-23T11:17:00Z">
+      <w:del w:id="128" w:author="Paul Nutter [2]" w:date="2023-03-23T11:17:00Z">
         <w:r>
           <w:rPr/>
           <w:delText xml:space="preserve">many </w:delText>
@@ -1572,13 +1658,13 @@
         <w:rPr/>
         <w:t>more factors whose fluctuations can impact BGLs in real-life patient</w:t>
       </w:r>
-      <w:ins w:id="118" w:author="Paul Nutter [2]" w:date="2023-03-23T11:16:00Z">
+      <w:ins w:id="129" w:author="Paul Nutter [2]" w:date="2023-03-23T11:16:00Z">
         <w:r>
           <w:rPr/>
           <w:t>s</w:t>
         </w:r>
       </w:ins>
-      <w:del w:id="119" w:author="Paul Nutter [2]" w:date="2023-03-23T11:16:00Z">
+      <w:del w:id="130" w:author="Paul Nutter [2]" w:date="2023-03-23T11:16:00Z">
         <w:r>
           <w:rPr/>
           <w:delText xml:space="preserve"> data</w:delText>
@@ -1603,13 +1689,13 @@
         <w:pStyle w:val="Normal"/>
         <w:rPr/>
       </w:pPr>
-      <w:del w:id="120" w:author="Paul Nutter [2]" w:date="2023-03-23T12:02:00Z">
+      <w:del w:id="131" w:author="Paul Nutter [2]" w:date="2023-03-23T12:02:00Z">
         <w:r>
           <w:rPr/>
           <w:delText>As we saw in t</w:delText>
         </w:r>
       </w:del>
-      <w:ins w:id="121" w:author="Paul Nutter [2]" w:date="2023-03-23T12:02:00Z">
+      <w:ins w:id="132" w:author="Paul Nutter [2]" w:date="2023-03-23T12:02:00Z">
         <w:r>
           <w:rPr/>
           <w:t>T</w:t>
@@ -1619,19 +1705,19 @@
         <w:rPr/>
         <w:t xml:space="preserve">he </w:t>
       </w:r>
-      <w:del w:id="122" w:author="Paul Nutter [2]" w:date="2023-03-23T12:03:00Z">
+      <w:del w:id="133" w:author="Paul Nutter [2]" w:date="2023-03-23T12:03:00Z">
         <w:r>
           <w:rPr/>
           <w:delText xml:space="preserve">approach </w:delText>
         </w:r>
       </w:del>
-      <w:ins w:id="123" w:author="Paul Nutter [2]" w:date="2023-03-23T12:03:00Z">
+      <w:ins w:id="134" w:author="Paul Nutter [2]" w:date="2023-03-23T12:03:00Z">
         <w:r>
           <w:rPr/>
           <w:t xml:space="preserve">model developed </w:t>
         </w:r>
       </w:ins>
-      <w:del w:id="124" w:author="Paul Nutter [2]" w:date="2023-03-23T12:03:00Z">
+      <w:del w:id="135" w:author="Paul Nutter [2]" w:date="2023-03-23T12:03:00Z">
         <w:r>
           <w:rPr/>
           <w:delText xml:space="preserve">taken </w:delText>
@@ -1641,7 +1727,7 @@
         <w:rPr/>
         <w:t xml:space="preserve">by </w:t>
       </w:r>
-      <w:del w:id="125" w:author="Paul Nutter [2]" w:date="2023-03-23T12:02:00Z">
+      <w:del w:id="136" w:author="Paul Nutter [2]" w:date="2023-03-23T12:02:00Z">
         <w:r>
           <w:rPr/>
           <w:delText xml:space="preserve">Gavin </w:delText>
@@ -1651,53 +1737,35 @@
         <w:rPr/>
         <w:t xml:space="preserve">Robertson et al., </w:t>
       </w:r>
-      <w:ins w:id="126" w:author="Paul Nutter [2]" w:date="2023-03-23T12:02:00Z">
+      <w:ins w:id="137" w:author="Paul Nutter [2]" w:date="2023-03-23T12:02:00Z">
         <w:r>
           <w:rPr/>
           <w:t>was limited</w:t>
         </w:r>
       </w:ins>
-      <w:ins w:id="127" w:author="Paul Nutter [3]" w:date="2023-03-23T14:41:00Z">
+      <w:ins w:id="138" w:author="Paul Nutter [3]" w:date="2023-03-23T14:41:00Z">
         <w:r>
           <w:rPr/>
           <w:t xml:space="preserve">, </w:t>
         </w:r>
       </w:ins>
-      <w:del w:id="128" w:author="Paul Nutter [3]" w:date="2023-03-23T14:41:00Z">
-        <w:r>
-          <w:rPr/>
-          <w:delText xml:space="preserve"> as </w:delText>
-        </w:r>
-      </w:del>
-      <w:del w:id="129" w:author="Paul Nutter [3]" w:date="2023-03-23T14:41:00Z">
-        <w:r>
-          <w:rPr/>
-          <w:delText>their model</w:delText>
-        </w:r>
-      </w:del>
-      <w:del w:id="130" w:author="Paul Nutter [3]" w:date="2023-03-23T14:41:00Z">
-        <w:r>
-          <w:rPr/>
-          <w:delText>it</w:delText>
-        </w:r>
-      </w:del>
-      <w:del w:id="131" w:author="Paul Nutter [3]" w:date="2023-03-23T14:41:00Z">
-        <w:r>
-          <w:rPr/>
-          <w:delText xml:space="preserve"> </w:delText>
+      <w:del w:id="139" w:author="Paul Nutter [3]" w:date="2023-03-23T14:41:00Z">
+        <w:r>
+          <w:rPr/>
+          <w:delText xml:space="preserve"> as their modelit </w:delText>
         </w:r>
       </w:del>
       <w:r>
         <w:rPr/>
         <w:t>perform</w:t>
       </w:r>
-      <w:ins w:id="132" w:author="Paul Nutter [3]" w:date="2023-03-23T14:41:00Z">
+      <w:ins w:id="140" w:author="Paul Nutter [3]" w:date="2023-03-23T14:41:00Z">
         <w:r>
           <w:rPr/>
           <w:t>ing</w:t>
         </w:r>
       </w:ins>
-      <w:del w:id="133" w:author="Paul Nutter [3]" w:date="2023-03-23T14:41:00Z">
+      <w:del w:id="141" w:author="Paul Nutter [3]" w:date="2023-03-23T14:41:00Z">
         <w:r>
           <w:rPr/>
           <w:delText>ed</w:delText>
@@ -1707,37 +1775,31 @@
         <w:rPr/>
         <w:t xml:space="preserve"> </w:t>
       </w:r>
-      <w:del w:id="134" w:author="Paul Nutter [2]" w:date="2023-03-23T12:03:00Z">
+      <w:del w:id="142" w:author="Paul Nutter [2]" w:date="2023-03-23T12:03:00Z">
         <w:r>
           <w:rPr/>
           <w:delText xml:space="preserve">worse </w:delText>
         </w:r>
       </w:del>
-      <w:ins w:id="135" w:author="Paul Nutter [2]" w:date="2023-03-23T12:03:00Z">
+      <w:ins w:id="143" w:author="Paul Nutter [2]" w:date="2023-03-23T12:03:00Z">
         <w:r>
           <w:rPr/>
           <w:t xml:space="preserve">poorly </w:t>
         </w:r>
       </w:ins>
-      <w:del w:id="136" w:author="Paul Nutter [2]" w:date="2023-03-23T12:03:00Z">
+      <w:del w:id="144" w:author="Paul Nutter [2]" w:date="2023-03-23T12:03:00Z">
         <w:r>
           <w:rPr/>
           <w:delText xml:space="preserve">around </w:delText>
         </w:r>
       </w:del>
-      <w:del w:id="137" w:author="Paul Nutter [3]" w:date="2023-03-23T14:41:00Z">
-        <w:r>
-          <w:rPr/>
-          <w:delText xml:space="preserve">at </w:delText>
-        </w:r>
-      </w:del>
-      <w:del w:id="138" w:author="Paul Nutter [3]" w:date="2023-03-23T14:41:00Z">
-        <w:r>
-          <w:rPr/>
-          <w:delText>times where</w:delText>
-        </w:r>
-      </w:del>
-      <w:ins w:id="139" w:author="Paul Nutter [3]" w:date="2023-03-23T14:41:00Z">
+      <w:del w:id="145" w:author="Paul Nutter [3]" w:date="2023-03-23T14:41:00Z">
+        <w:r>
+          <w:rPr/>
+          <w:delText>at times where</w:delText>
+        </w:r>
+      </w:del>
+      <w:ins w:id="146" w:author="Paul Nutter [3]" w:date="2023-03-23T14:41:00Z">
         <w:r>
           <w:rPr/>
           <w:t>when</w:t>
@@ -1747,13 +1809,13 @@
         <w:rPr/>
         <w:t xml:space="preserve"> significant events </w:t>
       </w:r>
-      <w:del w:id="140" w:author="Paul Nutter [2]" w:date="2023-03-23T12:04:00Z">
+      <w:del w:id="147" w:author="Paul Nutter [2]" w:date="2023-03-23T12:04:00Z">
         <w:r>
           <w:rPr/>
           <w:delText xml:space="preserve">took </w:delText>
         </w:r>
       </w:del>
-      <w:ins w:id="141" w:author="Paul Nutter [2]" w:date="2023-03-23T12:04:00Z">
+      <w:ins w:id="148" w:author="Paul Nutter [2]" w:date="2023-03-23T12:04:00Z">
         <w:r>
           <w:rPr/>
           <w:t xml:space="preserve">are taking </w:t>
@@ -1763,7 +1825,7 @@
         <w:rPr/>
         <w:t>place</w:t>
       </w:r>
-      <w:ins w:id="142" w:author="Paul Nutter [2]" w:date="2023-03-23T12:04:00Z">
+      <w:ins w:id="149" w:author="Paul Nutter [2]" w:date="2023-03-23T12:04:00Z">
         <w:r>
           <w:rPr/>
           <w:t>,</w:t>
@@ -1773,7 +1835,7 @@
         <w:rPr/>
         <w:t xml:space="preserve"> such as the ingestion of carbs and</w:t>
       </w:r>
-      <w:ins w:id="143" w:author="Paul Nutter [2]" w:date="2023-03-23T12:02:00Z">
+      <w:ins w:id="150" w:author="Paul Nutter [2]" w:date="2023-03-23T12:02:00Z">
         <w:r>
           <w:rPr/>
           <w:t>/or</w:t>
@@ -1783,7 +1845,7 @@
         <w:rPr/>
         <w:t xml:space="preserve"> insulin</w:t>
       </w:r>
-      <w:del w:id="144" w:author="Paul Nutter [2]" w:date="2023-03-23T12:02:00Z">
+      <w:del w:id="151" w:author="Paul Nutter [2]" w:date="2023-03-23T12:02:00Z">
         <w:r>
           <w:rPr/>
           <w:delText>g</w:delText>
@@ -1793,31 +1855,31 @@
         <w:rPr/>
         <w:t xml:space="preserve"> being </w:t>
       </w:r>
-      <w:del w:id="145" w:author="Paul Nutter [2]" w:date="2023-03-23T12:02:00Z">
+      <w:del w:id="152" w:author="Paul Nutter [2]" w:date="2023-03-23T12:02:00Z">
         <w:r>
           <w:rPr/>
           <w:delText>dosed</w:delText>
         </w:r>
       </w:del>
-      <w:ins w:id="146" w:author="Paul Nutter [2]" w:date="2023-03-23T12:02:00Z">
+      <w:ins w:id="153" w:author="Paul Nutter [2]" w:date="2023-03-23T12:02:00Z">
         <w:r>
           <w:rPr/>
           <w:t>delivere</w:t>
         </w:r>
       </w:ins>
-      <w:ins w:id="147" w:author="Paul Nutter [2]" w:date="2023-03-23T12:03:00Z">
+      <w:ins w:id="154" w:author="Paul Nutter [2]" w:date="2023-03-23T12:03:00Z">
         <w:r>
           <w:rPr/>
           <w:t xml:space="preserve">d, </w:t>
         </w:r>
       </w:ins>
-      <w:ins w:id="148" w:author="Paul Nutter [2]" w:date="2023-03-23T12:04:00Z">
+      <w:ins w:id="155" w:author="Paul Nutter [2]" w:date="2023-03-23T12:04:00Z">
         <w:r>
           <w:rPr/>
           <w:t>which can result in</w:t>
         </w:r>
       </w:ins>
-      <w:ins w:id="149" w:author="Paul Nutter [2]" w:date="2023-03-23T12:03:00Z">
+      <w:ins w:id="156" w:author="Paul Nutter [2]" w:date="2023-03-23T12:03:00Z">
         <w:r>
           <w:rPr/>
           <w:t xml:space="preserve"> rapid changes in BGL</w:t>
@@ -1827,7 +1889,7 @@
         <w:rPr/>
         <w:t xml:space="preserve">. This is a common issue in the research of BGL prediction and whilst some believe that </w:t>
       </w:r>
-      <w:del w:id="150" w:author="Paul Nutter [3]" w:date="2023-03-23T14:41:00Z">
+      <w:del w:id="157" w:author="Paul Nutter [3]" w:date="2023-03-23T14:41:00Z">
         <w:r>
           <w:rPr/>
           <w:delText xml:space="preserve">solely </w:delText>
@@ -1837,7 +1899,7 @@
         <w:rPr/>
         <w:t xml:space="preserve">by studying </w:t>
       </w:r>
-      <w:ins w:id="151" w:author="Paul Nutter [3]" w:date="2023-03-23T14:41:00Z">
+      <w:ins w:id="158" w:author="Paul Nutter [3]" w:date="2023-03-23T14:41:00Z">
         <w:r>
           <w:rPr/>
           <w:t xml:space="preserve">just </w:t>
@@ -1847,13 +1909,13 @@
         <w:rPr/>
         <w:t>trends in the CGM data of a patient</w:t>
       </w:r>
-      <w:ins w:id="152" w:author="Paul Nutter [3]" w:date="2023-03-23T14:45:00Z">
+      <w:ins w:id="159" w:author="Paul Nutter [3]" w:date="2023-03-23T14:45:00Z">
         <w:r>
           <w:rPr/>
           <w:t xml:space="preserve"> </w:t>
         </w:r>
       </w:ins>
-      <w:del w:id="153" w:author="Paul Nutter [3]" w:date="2023-03-23T14:45:00Z">
+      <w:del w:id="160" w:author="Paul Nutter [3]" w:date="2023-03-23T14:45:00Z">
         <w:r>
           <w:rPr/>
           <w:delText xml:space="preserve">, we should be able </w:delText>
@@ -1863,13 +1925,13 @@
         <w:rPr/>
         <w:t xml:space="preserve">to implicitly </w:t>
       </w:r>
-      <w:del w:id="154" w:author="Paul Nutter [3]" w:date="2023-03-23T14:45:00Z">
+      <w:del w:id="161" w:author="Paul Nutter [3]" w:date="2023-03-23T14:45:00Z">
         <w:r>
           <w:rPr/>
           <w:delText>figure out</w:delText>
         </w:r>
       </w:del>
-      <w:ins w:id="155" w:author="Paul Nutter [3]" w:date="2023-03-23T14:45:00Z">
+      <w:ins w:id="162" w:author="Paul Nutter [3]" w:date="2023-03-23T14:45:00Z">
         <w:r>
           <w:rPr/>
           <w:t>identify</w:t>
@@ -1879,7 +1941,7 @@
         <w:rPr/>
         <w:t xml:space="preserve"> when events like this take place, and change our predictions accordingly, there is a separate approach of using Compartmental Models (CMs) to directly input the data of these events</w:t>
       </w:r>
-      <w:ins w:id="156" w:author="Paul Nutter [3]" w:date="2023-03-23T14:45:00Z">
+      <w:ins w:id="163" w:author="Paul Nutter [3]" w:date="2023-03-23T14:45:00Z">
         <w:r>
           <w:rPr/>
           <w:t xml:space="preserve"> (to include carb and insulin data)</w:t>
@@ -1889,13 +1951,13 @@
         <w:rPr/>
         <w:t xml:space="preserve"> into the network. CMs are mathematical functions that try and describe the processes that occur in the inaccessible parts of the human body. For </w:t>
       </w:r>
-      <w:del w:id="157" w:author="Paul Nutter [3]" w:date="2023-03-23T14:46:00Z">
+      <w:del w:id="164" w:author="Paul Nutter [3]" w:date="2023-03-23T14:46:00Z">
         <w:r>
           <w:rPr/>
           <w:delText>instance</w:delText>
         </w:r>
       </w:del>
-      <w:ins w:id="158" w:author="Paul Nutter [3]" w:date="2023-03-23T14:46:00Z">
+      <w:ins w:id="165" w:author="Paul Nutter [3]" w:date="2023-03-23T14:46:00Z">
         <w:r>
           <w:rPr/>
           <w:t>instance,</w:t>
@@ -1905,13 +1967,13 @@
         <w:rPr/>
         <w:t xml:space="preserve"> you would have one model describing how the carbohydrate intake at a given time would impact blood glucose levels over a given period of time afterwards. These CMs can range from simple bell curves to much more complex models such as the Hovorka model (**Ref??**), and there has been research done into the benefits and drawbacks of using simple or more complex </w:t>
       </w:r>
-      <w:del w:id="159" w:author="Paul Nutter [3]" w:date="2023-03-23T14:46:00Z">
+      <w:del w:id="166" w:author="Paul Nutter [3]" w:date="2023-03-23T14:46:00Z">
         <w:r>
           <w:rPr/>
           <w:delText>compartmental models</w:delText>
         </w:r>
       </w:del>
-      <w:ins w:id="160" w:author="Paul Nutter [3]" w:date="2023-03-23T14:46:00Z">
+      <w:ins w:id="167" w:author="Paul Nutter [3]" w:date="2023-03-23T14:46:00Z">
         <w:r>
           <w:rPr/>
           <w:t>CMs</w:t>
@@ -1972,13 +2034,13 @@
         <w:rPr/>
         <w:t xml:space="preserve">, and 3) the effect of carbohydrate intake on blood glucose levels. The </w:t>
       </w:r>
-      <w:del w:id="161" w:author="Paul Nutter [3]" w:date="2023-03-23T14:49:00Z">
+      <w:del w:id="168" w:author="Paul Nutter [3]" w:date="2023-03-23T14:49:00Z">
         <w:r>
           <w:rPr/>
           <w:delText>ouputs</w:delText>
         </w:r>
       </w:del>
-      <w:ins w:id="162" w:author="Paul Nutter [3]" w:date="2023-03-23T14:49:00Z">
+      <w:ins w:id="169" w:author="Paul Nutter [3]" w:date="2023-03-23T14:49:00Z">
         <w:r>
           <w:rPr/>
           <w:t>outputs</w:t>
@@ -2004,13 +2066,13 @@
         <w:rPr/>
         <w:t>, and each pair of predicted and real BGL values is used to iteratively update the network in real</w:t>
       </w:r>
-      <w:ins w:id="163" w:author="Paul Nutter [2]" w:date="2023-03-24T07:14:00Z">
+      <w:ins w:id="170" w:author="Paul Nutter [2]" w:date="2023-03-24T07:14:00Z">
         <w:r>
           <w:rPr/>
           <w:t>-</w:t>
         </w:r>
       </w:ins>
-      <w:del w:id="164" w:author="Paul Nutter [2]" w:date="2023-03-24T07:14:00Z">
+      <w:del w:id="171" w:author="Paul Nutter [2]" w:date="2023-03-24T07:14:00Z">
         <w:r>
           <w:rPr/>
           <w:delText xml:space="preserve"> </w:delText>
@@ -2020,13 +2082,13 @@
         <w:rPr/>
         <w:t xml:space="preserve">time. This is thought be very applicable to BGL prediction, as you would be able to </w:t>
       </w:r>
-      <w:del w:id="165" w:author="Paul Nutter [2]" w:date="2023-03-24T07:13:00Z">
+      <w:del w:id="172" w:author="Paul Nutter [2]" w:date="2023-03-24T07:13:00Z">
         <w:r>
           <w:rPr/>
           <w:delText>intially</w:delText>
         </w:r>
       </w:del>
-      <w:ins w:id="166" w:author="Paul Nutter [2]" w:date="2023-03-24T07:13:00Z">
+      <w:ins w:id="173" w:author="Paul Nutter [2]" w:date="2023-03-24T07:13:00Z">
         <w:r>
           <w:rPr/>
           <w:t>initially</w:t>
@@ -2036,19 +2098,19 @@
         <w:rPr/>
         <w:t xml:space="preserve"> train a model on a batch of patient data, then continually improve the model as it was being used by the patient; permitting the model to become as personalised and accurate as possible for the user. The data for this model consisted of only 4 or 5 glucose measurements per day, over a period of ~70 days, making the data far sparser than that which </w:t>
       </w:r>
-      <w:del w:id="167" w:author="Paul Nutter [2]" w:date="2023-03-24T07:14:00Z">
+      <w:del w:id="174" w:author="Paul Nutter [2]" w:date="2023-03-24T07:14:00Z">
         <w:r>
           <w:rPr/>
           <w:delText xml:space="preserve">we </w:delText>
         </w:r>
       </w:del>
-      <w:ins w:id="168" w:author="Paul Nutter [2]" w:date="2023-03-24T07:14:00Z">
+      <w:ins w:id="175" w:author="Paul Nutter [2]" w:date="2023-03-24T07:14:00Z">
         <w:r>
           <w:rPr/>
           <w:t>has been</w:t>
         </w:r>
       </w:ins>
-      <w:del w:id="169" w:author="Paul Nutter [2]" w:date="2023-03-24T07:14:00Z">
+      <w:del w:id="176" w:author="Paul Nutter [2]" w:date="2023-03-24T07:14:00Z">
         <w:r>
           <w:rPr/>
           <w:delText>have</w:delText>
@@ -2074,7 +2136,7 @@
         <w:rPr/>
         <w:t xml:space="preserve">for predictions for each measurement; an impressively accurate result given the sparsity of the data. Mougiakakou et al. </w:t>
       </w:r>
-      <w:ins w:id="170" w:author="Paul Nutter [2]" w:date="2023-03-24T07:15:00Z">
+      <w:ins w:id="177" w:author="Paul Nutter [2]" w:date="2023-03-24T07:15:00Z">
         <w:r>
           <w:rPr/>
           <w:t xml:space="preserve">[ref] </w:t>
@@ -2084,7 +2146,7 @@
         <w:rPr/>
         <w:t xml:space="preserve">concluded that including other information in the model such as sex, age, and </w:t>
       </w:r>
-      <w:ins w:id="171" w:author="Paul Nutter [2]" w:date="2023-03-24T07:15:00Z">
+      <w:ins w:id="178" w:author="Paul Nutter [2]" w:date="2023-03-24T07:15:00Z">
         <w:r>
           <w:rPr/>
           <w:t xml:space="preserve">number of </w:t>
@@ -2094,13 +2156,13 @@
         <w:rPr/>
         <w:t xml:space="preserve">years </w:t>
       </w:r>
-      <w:ins w:id="172" w:author="Paul Nutter [2]" w:date="2023-03-24T07:15:00Z">
+      <w:ins w:id="179" w:author="Paul Nutter [2]" w:date="2023-03-24T07:15:00Z">
         <w:r>
           <w:rPr/>
           <w:t xml:space="preserve">a patient has had the condition </w:t>
         </w:r>
       </w:ins>
-      <w:del w:id="173" w:author="Paul Nutter [2]" w:date="2023-03-24T07:15:00Z">
+      <w:del w:id="180" w:author="Paul Nutter [2]" w:date="2023-03-24T07:15:00Z">
         <w:r>
           <w:rPr/>
           <w:delText xml:space="preserve">of diabetes </w:delText>
@@ -2110,13 +2172,13 @@
         <w:rPr/>
         <w:t xml:space="preserve">could improve </w:t>
       </w:r>
-      <w:del w:id="174" w:author="Paul Nutter [2]" w:date="2023-03-24T07:15:00Z">
+      <w:del w:id="181" w:author="Paul Nutter [2]" w:date="2023-03-24T07:15:00Z">
         <w:r>
           <w:rPr/>
           <w:delText xml:space="preserve">model </w:delText>
         </w:r>
       </w:del>
-      <w:ins w:id="175" w:author="Paul Nutter [2]" w:date="2023-03-24T07:15:00Z">
+      <w:ins w:id="182" w:author="Paul Nutter [2]" w:date="2023-03-24T07:15:00Z">
         <w:r>
           <w:rPr/>
           <w:t xml:space="preserve">the </w:t>
@@ -2126,7 +2188,7 @@
         <w:rPr/>
         <w:t>performance</w:t>
       </w:r>
-      <w:ins w:id="176" w:author="Paul Nutter [2]" w:date="2023-03-24T07:15:00Z">
+      <w:ins w:id="183" w:author="Paul Nutter [2]" w:date="2023-03-24T07:15:00Z">
         <w:r>
           <w:rPr/>
           <w:t xml:space="preserve"> of the model</w:t>
@@ -2155,7 +2217,7 @@
         <w:rPr/>
         <w:t xml:space="preserve">The approach seen by Mougiakakou et al. </w:t>
       </w:r>
-      <w:ins w:id="177" w:author="Paul Nutter [2]" w:date="2023-03-24T07:16:00Z">
+      <w:ins w:id="184" w:author="Paul Nutter [2]" w:date="2023-03-24T07:16:00Z">
         <w:r>
           <w:rPr/>
           <w:t xml:space="preserve">[ref] </w:t>
@@ -2165,13 +2227,13 @@
         <w:rPr/>
         <w:t xml:space="preserve">used relatively complex, pre-defined mathematical models to describe the effects of the attributes </w:t>
       </w:r>
-      <w:del w:id="178" w:author="Paul Nutter [2]" w:date="2023-03-24T07:16:00Z">
+      <w:del w:id="185" w:author="Paul Nutter [2]" w:date="2023-03-24T07:16:00Z">
         <w:r>
           <w:rPr/>
           <w:delText xml:space="preserve">which </w:delText>
         </w:r>
       </w:del>
-      <w:ins w:id="179" w:author="Paul Nutter [2]" w:date="2023-03-24T07:16:00Z">
+      <w:ins w:id="186" w:author="Paul Nutter [2]" w:date="2023-03-24T07:16:00Z">
         <w:r>
           <w:rPr/>
           <w:t xml:space="preserve">that </w:t>
@@ -2181,13 +2243,13 @@
         <w:rPr/>
         <w:t>the</w:t>
       </w:r>
-      <w:ins w:id="180" w:author="Paul Nutter [2]" w:date="2023-03-24T07:16:00Z">
+      <w:ins w:id="187" w:author="Paul Nutter [2]" w:date="2023-03-24T07:16:00Z">
         <w:r>
           <w:rPr/>
           <w:t xml:space="preserve"> </w:t>
         </w:r>
       </w:ins>
-      <w:del w:id="181" w:author="Paul Nutter [2]" w:date="2023-03-24T07:16:00Z">
+      <w:del w:id="188" w:author="Paul Nutter [2]" w:date="2023-03-24T07:16:00Z">
         <w:r>
           <w:rPr/>
           <w:delText xml:space="preserve">ir </w:delText>
@@ -2197,7 +2259,7 @@
         <w:rPr/>
         <w:t xml:space="preserve">CMs </w:t>
       </w:r>
-      <w:ins w:id="182" w:author="Paul Nutter [2]" w:date="2023-03-24T07:16:00Z">
+      <w:ins w:id="189" w:author="Paul Nutter [2]" w:date="2023-03-24T07:16:00Z">
         <w:r>
           <w:rPr/>
           <w:t xml:space="preserve">used </w:t>
@@ -2207,7 +2269,7 @@
         <w:rPr/>
         <w:t xml:space="preserve">were modelling. Munoz-Organero et al. </w:t>
       </w:r>
-      <w:ins w:id="183" w:author="Paul Nutter [2]" w:date="2023-03-24T07:16:00Z">
+      <w:ins w:id="190" w:author="Paul Nutter [2]" w:date="2023-03-24T07:16:00Z">
         <w:r>
           <w:rPr/>
           <w:t xml:space="preserve">[ref] </w:t>
@@ -2233,13 +2295,13 @@
         <w:rPr/>
         <w:t xml:space="preserve">on blood glucose levels. The output of these three models would be concatenated and fed as an input along with CGM data to give an overall prediction on the BG variation over the next time step. The deep physiological models were trained </w:t>
       </w:r>
-      <w:del w:id="184" w:author="Paul Nutter [2]" w:date="2023-03-24T07:17:00Z">
+      <w:del w:id="191" w:author="Paul Nutter [2]" w:date="2023-03-24T07:17:00Z">
         <w:r>
           <w:rPr/>
           <w:delText xml:space="preserve">on </w:delText>
         </w:r>
       </w:del>
-      <w:ins w:id="185" w:author="Paul Nutter [2]" w:date="2023-03-24T07:17:00Z">
+      <w:ins w:id="192" w:author="Paul Nutter [2]" w:date="2023-03-24T07:17:00Z">
         <w:r>
           <w:rPr/>
           <w:t xml:space="preserve">using </w:t>
@@ -2249,7 +2311,7 @@
         <w:rPr/>
         <w:t>9</w:t>
       </w:r>
-      <w:ins w:id="186" w:author="Paul Nutter [2]" w:date="2023-03-24T07:17:00Z">
+      <w:ins w:id="193" w:author="Paul Nutter [2]" w:date="2023-03-24T07:17:00Z">
         <w:r>
           <w:rPr/>
           <w:t xml:space="preserve"> </w:t>
@@ -2259,7 +2321,7 @@
         <w:rPr/>
         <w:t>h</w:t>
       </w:r>
-      <w:ins w:id="187" w:author="Paul Nutter [2]" w:date="2023-03-24T07:17:00Z">
+      <w:ins w:id="194" w:author="Paul Nutter [2]" w:date="2023-03-24T07:17:00Z">
         <w:r>
           <w:rPr/>
           <w:t>our</w:t>
@@ -2269,7 +2331,7 @@
         <w:rPr/>
         <w:t xml:space="preserve"> windows of data</w:t>
       </w:r>
-      <w:ins w:id="188" w:author="Paul Nutter [2]" w:date="2023-03-24T07:17:00Z">
+      <w:ins w:id="195" w:author="Paul Nutter [2]" w:date="2023-03-24T07:17:00Z">
         <w:r>
           <w:rPr/>
           <w:t>,</w:t>
@@ -2279,7 +2341,7 @@
         <w:rPr/>
         <w:t xml:space="preserve"> and attempt</w:t>
       </w:r>
-      <w:ins w:id="189" w:author="Paul Nutter [2]" w:date="2023-03-24T07:17:00Z">
+      <w:ins w:id="196" w:author="Paul Nutter [2]" w:date="2023-03-24T07:17:00Z">
         <w:r>
           <w:rPr/>
           <w:t>ed</w:t>
@@ -2289,19 +2351,19 @@
         <w:rPr/>
         <w:t xml:space="preserve"> to learn the BG variations over the time period, based on the three separate factors </w:t>
       </w:r>
-      <w:del w:id="190" w:author="Paul Nutter [2]" w:date="2023-03-24T07:17:00Z">
+      <w:del w:id="197" w:author="Paul Nutter [2]" w:date="2023-03-24T07:17:00Z">
         <w:r>
           <w:rPr/>
           <w:delText>mentioned earlier</w:delText>
         </w:r>
       </w:del>
-      <w:ins w:id="191" w:author="Paul Nutter [2]" w:date="2023-03-24T07:17:00Z">
+      <w:ins w:id="198" w:author="Paul Nutter [2]" w:date="2023-03-24T07:17:00Z">
         <w:r>
           <w:rPr/>
           <w:t>highlight</w:t>
         </w:r>
       </w:ins>
-      <w:ins w:id="192" w:author="Paul Nutter [2]" w:date="2023-03-24T07:18:00Z">
+      <w:ins w:id="199" w:author="Paul Nutter [2]" w:date="2023-03-24T07:18:00Z">
         <w:r>
           <w:rPr/>
           <w:t>ed</w:t>
@@ -2327,13 +2389,13 @@
         <w:rPr/>
         <w:t xml:space="preserve">(an </w:t>
       </w:r>
-      <w:del w:id="193" w:author="Paul Nutter [2]" w:date="2023-03-24T07:18:00Z">
+      <w:del w:id="200" w:author="Paul Nutter [2]" w:date="2023-03-24T07:18:00Z">
         <w:r>
           <w:rPr/>
           <w:delText>open source</w:delText>
         </w:r>
       </w:del>
-      <w:ins w:id="194" w:author="Paul Nutter [2]" w:date="2023-03-24T07:18:00Z">
+      <w:ins w:id="201" w:author="Paul Nutter [2]" w:date="2023-03-24T07:18:00Z">
         <w:r>
           <w:rPr/>
           <w:t>open-source</w:t>
@@ -2343,13 +2405,13 @@
         <w:rPr/>
         <w:t xml:space="preserve"> dataset collected from </w:t>
       </w:r>
-      <w:del w:id="195" w:author="Paul Nutter [2]" w:date="2023-03-24T07:18:00Z">
+      <w:del w:id="202" w:author="Paul Nutter [2]" w:date="2023-03-24T07:18:00Z">
         <w:r>
           <w:rPr/>
           <w:delText xml:space="preserve">9 </w:delText>
         </w:r>
       </w:del>
-      <w:ins w:id="196" w:author="Paul Nutter [2]" w:date="2023-03-24T07:18:00Z">
+      <w:ins w:id="203" w:author="Paul Nutter [2]" w:date="2023-03-24T07:18:00Z">
         <w:r>
           <w:rPr/>
           <w:t xml:space="preserve">nine </w:t>
@@ -2359,7 +2421,7 @@
         <w:rPr/>
         <w:t>real life T1DM patients). Across a 30 min</w:t>
       </w:r>
-      <w:ins w:id="197" w:author="Paul Nutter [2]" w:date="2023-03-24T07:18:00Z">
+      <w:ins w:id="204" w:author="Paul Nutter [2]" w:date="2023-03-24T07:18:00Z">
         <w:r>
           <w:rPr/>
           <w:t>ute</w:t>
@@ -2436,13 +2498,13 @@
         <w:rPr/>
         <w:t xml:space="preserve">Whilst directly modelling the impacts of other factors such as carbohydrate intake </w:t>
       </w:r>
-      <w:del w:id="198" w:author="Paul Nutter [2]" w:date="2023-03-24T07:21:00Z">
+      <w:del w:id="205" w:author="Paul Nutter [2]" w:date="2023-03-24T07:21:00Z">
         <w:r>
           <w:rPr/>
           <w:delText>through the use of</w:delText>
         </w:r>
       </w:del>
-      <w:ins w:id="199" w:author="Paul Nutter [2]" w:date="2023-03-24T07:21:00Z">
+      <w:ins w:id="206" w:author="Paul Nutter [2]" w:date="2023-03-24T07:21:00Z">
         <w:r>
           <w:rPr/>
           <w:t>with</w:t>
@@ -2452,7 +2514,7 @@
         <w:rPr/>
         <w:t xml:space="preserve"> CMs is possible, there is another train of thought that we should be able to intrinsically detect these events and their impacts by looking at different signals in the CGM data. One example of this approach was taken by Wang et al. </w:t>
       </w:r>
-      <w:ins w:id="200" w:author="Paul Nutter [2]" w:date="2023-03-24T07:21:00Z">
+      <w:ins w:id="207" w:author="Paul Nutter [2]" w:date="2023-03-24T07:21:00Z">
         <w:r>
           <w:rPr/>
           <w:t xml:space="preserve">[ref] </w:t>
@@ -2478,13 +2540,13 @@
         <w:rPr/>
         <w:t xml:space="preserve">with an LSTM RNN optimised by Improved particle Swarm Optimisation (IPSO) to perform BG prediction. Imagine, for example, that a given T1DM eats lunch between 12-2 pm every day - we would expect to see a spike in their BG levels around this time of day every day. Through signal decomposition techniques such as VMD, we </w:t>
       </w:r>
-      <w:del w:id="201" w:author="Paul Nutter [2]" w:date="2023-03-24T07:22:00Z">
+      <w:del w:id="208" w:author="Paul Nutter [2]" w:date="2023-03-24T07:22:00Z">
         <w:r>
           <w:rPr/>
           <w:delText>are able to</w:delText>
         </w:r>
       </w:del>
-      <w:ins w:id="202" w:author="Paul Nutter [2]" w:date="2023-03-24T07:22:00Z">
+      <w:ins w:id="209" w:author="Paul Nutter [2]" w:date="2023-03-24T07:22:00Z">
         <w:r>
           <w:rPr/>
           <w:t>can</w:t>
@@ -2494,7 +2556,7 @@
         <w:rPr/>
         <w:t xml:space="preserve"> extract the separate signals that combine to make the overall BG graph - in this case, one such signal would be a signal with a period of 1 day and a spike around the lunch time of the patient. Through this decomposition, it is thought to be possible to reduce the non-stationarity of the CGM data, and make it possible for the RNN to make more accurate predictions. To ensure the LSTM has optimal hyper parameters, Wang et al. </w:t>
       </w:r>
-      <w:ins w:id="203" w:author="Paul Nutter [2]" w:date="2023-03-24T07:22:00Z">
+      <w:ins w:id="210" w:author="Paul Nutter [2]" w:date="2023-03-24T07:22:00Z">
         <w:r>
           <w:rPr/>
           <w:t xml:space="preserve">[ref] </w:t>
@@ -2523,7 +2585,7 @@
         <w:rPr/>
         <w:t xml:space="preserve">To measure the success of their approach, Wang et al. </w:t>
       </w:r>
-      <w:ins w:id="204" w:author="Paul Nutter [2]" w:date="2023-03-24T07:23:00Z">
+      <w:ins w:id="211" w:author="Paul Nutter [2]" w:date="2023-03-24T07:23:00Z">
         <w:r>
           <w:rPr/>
           <w:t xml:space="preserve">[ref] </w:t>
@@ -2533,7 +2595,7 @@
         <w:rPr/>
         <w:t>used both the RMSE between predicted and actual BG levels, as well as the Clarke Error Grid (CEG)</w:t>
       </w:r>
-      <w:ins w:id="205" w:author="Paul Nutter [2]" w:date="2023-03-24T07:23:00Z">
+      <w:ins w:id="212" w:author="Paul Nutter [2]" w:date="2023-03-24T07:23:00Z">
         <w:r>
           <w:rPr/>
           <w:t xml:space="preserve"> [ref]</w:t>
@@ -2543,7 +2605,7 @@
         <w:rPr/>
         <w:t>. The CEG is a tool for checking the accuracy of blood glucose monitors. It splits predictions into 5 separate zones: A,</w:t>
       </w:r>
-      <w:ins w:id="206" w:author="Paul Nutter [2]" w:date="2023-03-24T07:23:00Z">
+      <w:ins w:id="213" w:author="Paul Nutter [2]" w:date="2023-03-24T07:23:00Z">
         <w:r>
           <w:rPr/>
           <w:t xml:space="preserve"> </w:t>
@@ -2553,7 +2615,7 @@
         <w:rPr/>
         <w:t>B,</w:t>
       </w:r>
-      <w:ins w:id="207" w:author="Paul Nutter [2]" w:date="2023-03-24T07:23:00Z">
+      <w:ins w:id="214" w:author="Paul Nutter [2]" w:date="2023-03-24T07:23:00Z">
         <w:r>
           <w:rPr/>
           <w:t xml:space="preserve"> </w:t>
@@ -2563,7 +2625,7 @@
         <w:rPr/>
         <w:t>C,</w:t>
       </w:r>
-      <w:ins w:id="208" w:author="Paul Nutter [2]" w:date="2023-03-24T07:23:00Z">
+      <w:ins w:id="215" w:author="Paul Nutter [2]" w:date="2023-03-24T07:23:00Z">
         <w:r>
           <w:rPr/>
           <w:t xml:space="preserve"> </w:t>
@@ -2573,13 +2635,13 @@
         <w:rPr/>
         <w:t xml:space="preserve">D and E. Zone A is defined as </w:t>
       </w:r>
-      <w:del w:id="209" w:author="Paul Nutter [2]" w:date="2023-03-24T07:23:00Z">
+      <w:del w:id="216" w:author="Paul Nutter [2]" w:date="2023-03-24T07:23:00Z">
         <w:r>
           <w:rPr/>
           <w:delText>clinically accurate,</w:delText>
         </w:r>
       </w:del>
-      <w:ins w:id="210" w:author="Paul Nutter [2]" w:date="2023-03-24T07:23:00Z">
+      <w:ins w:id="217" w:author="Paul Nutter [2]" w:date="2023-03-24T07:23:00Z">
         <w:r>
           <w:rPr/>
           <w:t>clinically accurate;</w:t>
@@ -2589,13 +2651,13 @@
         <w:rPr/>
         <w:t xml:space="preserve"> Zone B indicates an incorrect, but benign, and therefore clinically acceptable prediction. Zone C represents values leading to inappropriate treatment, but without dangerous consequences for the patient. Zone D represents values leading to potentially dangerous failure to detect hypo or hyper-glycemic events and Zone E represents values leading to treat hypoglycemia instead of hyperglycemia and vice-versa. For a model to be clinically </w:t>
       </w:r>
-      <w:del w:id="211" w:author="Paul Nutter [2]" w:date="2023-03-24T07:24:00Z">
+      <w:del w:id="218" w:author="Paul Nutter [2]" w:date="2023-03-24T07:24:00Z">
         <w:r>
           <w:rPr/>
           <w:delText>accurate,  predictions</w:delText>
         </w:r>
       </w:del>
-      <w:ins w:id="212" w:author="Paul Nutter [2]" w:date="2023-03-24T07:24:00Z">
+      <w:ins w:id="219" w:author="Paul Nutter [2]" w:date="2023-03-24T07:24:00Z">
         <w:r>
           <w:rPr/>
           <w:t>accurate, predictions</w:t>
@@ -2610,7 +2672,7 @@
         <w:rPr/>
         <w:t>30, 45 and 60 min</w:t>
       </w:r>
-      <w:ins w:id="213" w:author="Paul Nutter [2]" w:date="2023-03-24T07:24:00Z">
+      <w:ins w:id="220" w:author="Paul Nutter [2]" w:date="2023-03-24T07:24:00Z">
         <w:r>
           <w:rPr/>
           <w:t>ute</w:t>
@@ -2652,7 +2714,7 @@
         <w:rPr/>
         <w:t>At the 60 min</w:t>
       </w:r>
-      <w:ins w:id="214" w:author="Paul Nutter [2]" w:date="2023-03-24T07:24:00Z">
+      <w:ins w:id="221" w:author="Paul Nutter [2]" w:date="2023-03-24T07:24:00Z">
         <w:r>
           <w:rPr/>
           <w:t>ute</w:t>
@@ -2708,7 +2770,7 @@
         <w:rPr/>
         <w:t xml:space="preserve">The approaches we have seen so far have all suffered from one common issue - a lack of data to train </w:t>
       </w:r>
-      <w:del w:id="215" w:author="Paul Nutter [2]" w:date="2023-03-24T09:22:00Z">
+      <w:del w:id="222" w:author="Paul Nutter [2]" w:date="2023-03-24T09:22:00Z">
         <w:r>
           <w:rPr/>
           <w:delText xml:space="preserve">their </w:delText>
@@ -2718,7 +2780,7 @@
         <w:rPr/>
         <w:t xml:space="preserve">models on. In typical machine learning problems, datasets often consist of millions of datapoints which allows the creation of very complex and accurate models. In contrast, CGM datasets are difficult to create, and often consist of only thousands of datapoints which leads to a distinct shallowness in the data and inhibits the training of more accurate models. Aliberti et al. </w:t>
       </w:r>
-      <w:ins w:id="216" w:author="Paul Nutter [2]" w:date="2023-03-24T09:23:00Z">
+      <w:ins w:id="223" w:author="Paul Nutter [2]" w:date="2023-03-24T09:23:00Z">
         <w:r>
           <w:rPr/>
           <w:t>[ref]</w:t>
@@ -2744,13 +2806,13 @@
         <w:rPr/>
         <w:t xml:space="preserve">- whilst keeping a large chunk of the training data as the data of the main patient in question. They claimed that this would not only make more data available for the training of the model but also make their model more flexible. Past approaches that are only trained on </w:t>
       </w:r>
-      <w:del w:id="217" w:author="Paul Nutter [2]" w:date="2023-03-24T09:24:00Z">
+      <w:del w:id="224" w:author="Paul Nutter [2]" w:date="2023-03-24T09:24:00Z">
         <w:r>
           <w:rPr/>
           <w:delText xml:space="preserve">one </w:delText>
         </w:r>
       </w:del>
-      <w:ins w:id="218" w:author="Paul Nutter [2]" w:date="2023-03-24T09:24:00Z">
+      <w:ins w:id="225" w:author="Paul Nutter [2]" w:date="2023-03-24T09:24:00Z">
         <w:r>
           <w:rPr/>
           <w:t xml:space="preserve">a single </w:t>
@@ -2776,7 +2838,7 @@
         <w:rPr/>
         <w:t xml:space="preserve">. In medical practice, it would be infeasible to produce an individual model for every T1DM patient and, as such, Aliberti et al. </w:t>
       </w:r>
-      <w:ins w:id="219" w:author="Paul Nutter [2]" w:date="2023-03-24T09:25:00Z">
+      <w:ins w:id="226" w:author="Paul Nutter [2]" w:date="2023-03-24T09:25:00Z">
         <w:r>
           <w:rPr/>
           <w:t xml:space="preserve">[ref] </w:t>
@@ -2851,7 +2913,7 @@
         <w:rPr/>
         <w:t xml:space="preserve">So far all of the approaches have viewed the task of BG Prediction as a regression task where you are trying to predict a value for the BG variation over the PH. Zhu et al. </w:t>
       </w:r>
-      <w:ins w:id="220" w:author="Paul Nutter [2]" w:date="2023-03-24T09:29:00Z">
+      <w:ins w:id="227" w:author="Paul Nutter [2]" w:date="2023-03-24T09:29:00Z">
         <w:r>
           <w:rPr/>
           <w:t xml:space="preserve">[ref] </w:t>
@@ -2861,7 +2923,7 @@
         <w:rPr/>
         <w:t>((**Paper 7 ref**)) instead formulated the problem as a classification problem, where the change between current glucose value and the future glucose value is quantised into 256 different classes to be predicted between. The data was sourced from the OhioT1DM dataset</w:t>
       </w:r>
-      <w:ins w:id="221" w:author="Paul Nutter [2]" w:date="2023-03-24T09:29:00Z">
+      <w:ins w:id="228" w:author="Paul Nutter [2]" w:date="2023-03-24T09:29:00Z">
         <w:r>
           <w:rPr/>
           <w:t xml:space="preserve"> [ref]</w:t>
@@ -2871,7 +2933,7 @@
         <w:rPr/>
         <w:t xml:space="preserve">, which is a dataset of real-life diabetes patients. Zhu et al. used a Convolution Neural Network (CNN) a type of neural network typically used in image recognition, due to its ability to reduce the dimensionality of input data. Over a 30 minute PH, the approach achieved an average RMSE of 21.72 mg/dL for its predictions, which is not as promising as other approaches we have seen involving regression via an RNN. Another approach not using the traditional RNN was experimented with by Wang et al. </w:t>
       </w:r>
-      <w:ins w:id="222" w:author="Paul Nutter [2]" w:date="2023-03-24T09:29:00Z">
+      <w:ins w:id="229" w:author="Paul Nutter [2]" w:date="2023-03-24T09:29:00Z">
         <w:r>
           <w:rPr/>
           <w:t xml:space="preserve">[ref] </w:t>
@@ -4172,7 +4234,7 @@
       <w:jc w:val="left"/>
     </w:pPr>
     <w:rPr>
-      <w:rFonts w:cs="Mangal" w:ascii="Liberation Serif" w:hAnsi="Liberation Serif" w:eastAsia="Noto Serif CJK SC"/>
+      <w:rFonts w:ascii="Liberation Serif" w:hAnsi="Liberation Serif" w:eastAsia="Noto Serif CJK SC" w:cs="Mangal"/>
       <w:color w:val="auto"/>
       <w:kern w:val="2"/>
       <w:sz w:val="24"/>

</xml_diff>